<commit_message>
SQL 0.9 létrehozva, pár próba lekérdezés megcsinálva
</commit_message>
<xml_diff>
--- a/Relációs adatbázisséma.docx
+++ b/Relációs adatbázisséma.docx
@@ -4,10 +4,7 @@
   <w:body>
     <w:p>
       <w:r>
-        <w:t>Relációs adatbázisséma</w:t>
-      </w:r>
-      <w:r>
-        <w:t>:</w:t>
+        <w:t>Relációs adatbázisséma:</w:t>
       </w:r>
     </w:p>
     <w:p/>
@@ -24,10 +21,7 @@
         <w:t>ügyfél azonosító</w:t>
       </w:r>
       <w:r>
-        <w:t>, név, lakcím, telefonszám</w:t>
-      </w:r>
-      <w:r>
-        <w:t>)</w:t>
+        <w:t>, név, lakcím, telefonszám)</w:t>
       </w:r>
     </w:p>
     <w:p>
@@ -104,7 +98,13 @@
     <w:p>
       <w:proofErr w:type="gramStart"/>
       <w:r>
-        <w:t>FOGLALÁS(</w:t>
+        <w:t>FOGLALÁS</w:t>
+      </w:r>
+      <w:r>
+        <w:t>OK</w:t>
+      </w:r>
+      <w:r>
+        <w:t>(</w:t>
       </w:r>
       <w:proofErr w:type="gramEnd"/>
       <w:r>
@@ -116,7 +116,14 @@
         <w:t>járatszám</w:t>
       </w:r>
       <w:r>
-        <w:t xml:space="preserve">, ügyfélazonosító, </w:t>
+        <w:rPr>
+          <w:i/>
+          <w:iCs/>
+        </w:rPr>
+        <w:t>, ügyfélazonosító</w:t>
+      </w:r>
+      <w:r>
+        <w:t xml:space="preserve">, </w:t>
       </w:r>
       <w:r>
         <w:rPr>

</xml_diff>

<commit_message>
Kibővített adatbázis a Szállás és Hotel táblákkal + minden ehhez tartozó dokumentáció
</commit_message>
<xml_diff>
--- a/Relációs adatbázisséma.docx
+++ b/Relációs adatbázisséma.docx
@@ -9,11 +9,9 @@
     </w:p>
     <w:p/>
     <w:p>
-      <w:proofErr w:type="gramStart"/>
       <w:r>
         <w:t>ÜGYFÉL(</w:t>
       </w:r>
-      <w:proofErr w:type="gramEnd"/>
       <w:r>
         <w:rPr>
           <w:u w:val="single"/>
@@ -25,11 +23,9 @@
       </w:r>
     </w:p>
     <w:p>
-      <w:proofErr w:type="gramStart"/>
       <w:r>
         <w:t>JÁRAT(</w:t>
       </w:r>
-      <w:proofErr w:type="gramEnd"/>
       <w:r>
         <w:rPr>
           <w:u w:val="single"/>
@@ -80,11 +76,9 @@
       </w:r>
     </w:p>
     <w:p>
-      <w:proofErr w:type="gramStart"/>
       <w:r>
         <w:t>VÁROS(</w:t>
       </w:r>
-      <w:proofErr w:type="gramEnd"/>
       <w:r>
         <w:rPr>
           <w:u w:val="single"/>
@@ -96,7 +90,6 @@
       </w:r>
     </w:p>
     <w:p>
-      <w:proofErr w:type="gramStart"/>
       <w:r>
         <w:t>FOGLALÁS</w:t>
       </w:r>
@@ -106,7 +99,6 @@
       <w:r>
         <w:t>(</w:t>
       </w:r>
-      <w:proofErr w:type="gramEnd"/>
       <w:r>
         <w:rPr>
           <w:i/>
@@ -144,6 +136,82 @@
         <w:t>)</w:t>
       </w:r>
     </w:p>
+    <w:p>
+      <w:r>
+        <w:t>SZÁLLÁS(</w:t>
+      </w:r>
+      <w:r>
+        <w:rPr>
+          <w:u w:val="single"/>
+        </w:rPr>
+        <w:t xml:space="preserve">szállás </w:t>
+      </w:r>
+      <w:proofErr w:type="spellStart"/>
+      <w:r>
+        <w:rPr>
+          <w:u w:val="single"/>
+        </w:rPr>
+        <w:t>id</w:t>
+      </w:r>
+      <w:proofErr w:type="spellEnd"/>
+      <w:r>
+        <w:t xml:space="preserve">, </w:t>
+      </w:r>
+      <w:r>
+        <w:rPr>
+          <w:i/>
+          <w:iCs/>
+        </w:rPr>
+        <w:t>városkód</w:t>
+      </w:r>
+      <w:r>
+        <w:rPr>
+          <w:i/>
+          <w:iCs/>
+        </w:rPr>
+        <w:t xml:space="preserve">, </w:t>
+      </w:r>
+      <w:r>
+        <w:t>név, ár/éj)</w:t>
+      </w:r>
+    </w:p>
+    <w:p>
+      <w:r>
+        <w:t>HOTEL(</w:t>
+      </w:r>
+      <w:r>
+        <w:rPr>
+          <w:i/>
+          <w:iCs/>
+          <w:u w:val="single"/>
+        </w:rPr>
+        <w:t xml:space="preserve">szállás </w:t>
+      </w:r>
+      <w:proofErr w:type="spellStart"/>
+      <w:r>
+        <w:rPr>
+          <w:i/>
+          <w:iCs/>
+          <w:u w:val="single"/>
+        </w:rPr>
+        <w:t>id</w:t>
+      </w:r>
+      <w:proofErr w:type="spellEnd"/>
+      <w:r>
+        <w:t>,</w:t>
+      </w:r>
+      <w:r>
+        <w:t xml:space="preserve"> </w:t>
+      </w:r>
+      <w:r>
+        <w:t>csillagok száma, van-e medence?</w:t>
+      </w:r>
+      <w:r>
+        <w:t>)</w:t>
+      </w:r>
+    </w:p>
+    <w:p/>
+    <w:p/>
     <w:sectPr>
       <w:pgSz w:w="16838" w:h="23811" w:code="8"/>
       <w:pgMar w:top="1417" w:right="1417" w:bottom="1417" w:left="1417" w:header="708" w:footer="708" w:gutter="0"/>

</xml_diff>